<commit_message>
Completed test-description of required functions
</commit_message>
<xml_diff>
--- a/Documents/Testing/TestsDocuments/test-footer.docx
+++ b/Documents/Testing/TestsDocuments/test-footer.docx
@@ -43,7 +43,13 @@
         <w:t xml:space="preserve">: </w:t>
       </w:r>
       <w:r>
-        <w:t>Black box.</w:t>
+        <w:t>Black box</w:t>
+      </w:r>
+      <w:r>
+        <w:t xml:space="preserve"> and white box</w:t>
+      </w:r>
+      <w:r>
+        <w:t>.</w:t>
       </w:r>
       <w:r>
         <w:t xml:space="preserve"> </w:t>
@@ -108,6 +114,7 @@
       <w:r>
         <w:t xml:space="preserve">: </w:t>
       </w:r>
+      <w:proofErr w:type="gramStart"/>
       <w:r>
         <w:rPr>
           <w:rFonts w:ascii="Cascadia Mono" w:hAnsi="Cascadia Mono" w:cs="Cascadia Mono"/>
@@ -126,7 +133,18 @@
           <w:szCs w:val="19"/>
           <w:lang w:val="en-HK"/>
         </w:rPr>
-        <w:t>()</w:t>
+        <w:t>(</w:t>
+      </w:r>
+      <w:proofErr w:type="gramEnd"/>
+      <w:r>
+        <w:rPr>
+          <w:rFonts w:ascii="Cascadia Mono" w:hAnsi="Cascadia Mono" w:cs="Cascadia Mono"/>
+          <w:color w:val="000000"/>
+          <w:sz w:val="19"/>
+          <w:szCs w:val="19"/>
+          <w:lang w:val="en-HK"/>
+        </w:rPr>
+        <w:t>)</w:t>
       </w:r>
     </w:p>
     <w:p>
@@ -164,7 +182,7 @@
         <w:tc>
           <w:tcPr>
             <w:cnfStyle w:val="001000000000" w:firstRow="0" w:lastRow="0" w:firstColumn="1" w:lastColumn="0" w:oddVBand="0" w:evenVBand="0" w:oddHBand="0" w:evenHBand="0" w:firstRowFirstColumn="0" w:firstRowLastColumn="0" w:lastRowFirstColumn="0" w:lastRowLastColumn="0"/>
-            <w:tcW w:w="2425" w:type="dxa"/>
+            <w:tcW w:w="2343" w:type="dxa"/>
             <w:shd w:val="clear" w:color="auto" w:fill="A6A6A6" w:themeFill="background1" w:themeFillShade="A6"/>
             <w:vAlign w:val="center"/>
           </w:tcPr>
@@ -179,7 +197,7 @@
         </w:tc>
         <w:tc>
           <w:tcPr>
-            <w:tcW w:w="2340" w:type="dxa"/>
+            <w:tcW w:w="2221" w:type="dxa"/>
             <w:shd w:val="clear" w:color="auto" w:fill="A6A6A6" w:themeFill="background1" w:themeFillShade="A6"/>
             <w:vAlign w:val="center"/>
           </w:tcPr>
@@ -195,7 +213,7 @@
         </w:tc>
         <w:tc>
           <w:tcPr>
-            <w:tcW w:w="1890" w:type="dxa"/>
+            <w:tcW w:w="2152" w:type="dxa"/>
             <w:shd w:val="clear" w:color="auto" w:fill="A6A6A6" w:themeFill="background1" w:themeFillShade="A6"/>
             <w:vAlign w:val="center"/>
           </w:tcPr>
@@ -211,7 +229,7 @@
         </w:tc>
         <w:tc>
           <w:tcPr>
-            <w:tcW w:w="1620" w:type="dxa"/>
+            <w:tcW w:w="1562" w:type="dxa"/>
             <w:shd w:val="clear" w:color="auto" w:fill="A6A6A6" w:themeFill="background1" w:themeFillShade="A6"/>
             <w:vAlign w:val="center"/>
           </w:tcPr>
@@ -227,7 +245,7 @@
         </w:tc>
         <w:tc>
           <w:tcPr>
-            <w:tcW w:w="1075" w:type="dxa"/>
+            <w:tcW w:w="1072" w:type="dxa"/>
             <w:shd w:val="clear" w:color="auto" w:fill="A6A6A6" w:themeFill="background1" w:themeFillShade="A6"/>
             <w:vAlign w:val="center"/>
           </w:tcPr>
@@ -249,7 +267,7 @@
         <w:tc>
           <w:tcPr>
             <w:cnfStyle w:val="001000000000" w:firstRow="0" w:lastRow="0" w:firstColumn="1" w:lastColumn="0" w:oddVBand="0" w:evenVBand="0" w:oddHBand="0" w:evenHBand="0" w:firstRowFirstColumn="0" w:firstRowLastColumn="0" w:lastRowFirstColumn="0" w:lastRowLastColumn="0"/>
-            <w:tcW w:w="2425" w:type="dxa"/>
+            <w:tcW w:w="2343" w:type="dxa"/>
             <w:vAlign w:val="center"/>
           </w:tcPr>
           <w:p>
@@ -285,7 +303,7 @@
         </w:tc>
         <w:tc>
           <w:tcPr>
-            <w:tcW w:w="2340" w:type="dxa"/>
+            <w:tcW w:w="2221" w:type="dxa"/>
             <w:vAlign w:val="center"/>
           </w:tcPr>
           <w:p>
@@ -300,7 +318,7 @@
         </w:tc>
         <w:tc>
           <w:tcPr>
-            <w:tcW w:w="1890" w:type="dxa"/>
+            <w:tcW w:w="2152" w:type="dxa"/>
             <w:vAlign w:val="center"/>
           </w:tcPr>
           <w:p>
@@ -314,7 +332,16 @@
                 <w:color w:val="000000"/>
                 <w:lang w:val="en-HK"/>
               </w:rPr>
-              <w:t>Thanks for shipping with Seneca!</w:t>
+              <w:t xml:space="preserve">Thanks for shipping with </w:t>
+            </w:r>
+            <w:proofErr w:type="gramStart"/>
+            <w:r>
+              <w:rPr>
+                <w:rFonts w:ascii="Consolas" w:hAnsi="Consolas" w:cs="Consolas"/>
+                <w:color w:val="000000"/>
+                <w:lang w:val="en-HK"/>
+              </w:rPr>
+              <w:t>Seneca!</w:t>
             </w:r>
             <w:r>
               <w:rPr>
@@ -322,13 +349,22 @@
                 <w:color w:val="000000"/>
                 <w:lang w:val="en-HK"/>
               </w:rPr>
-              <w:t>&lt;newline&gt;</w:t>
+              <w:t>&lt;</w:t>
             </w:r>
-          </w:p>
-        </w:tc>
-        <w:tc>
-          <w:tcPr>
-            <w:tcW w:w="1620" w:type="dxa"/>
+            <w:proofErr w:type="gramEnd"/>
+            <w:r>
+              <w:rPr>
+                <w:rFonts w:ascii="Consolas" w:hAnsi="Consolas" w:cs="Consolas"/>
+                <w:color w:val="000000"/>
+                <w:lang w:val="en-HK"/>
+              </w:rPr>
+              <w:t>newline&gt;</w:t>
+            </w:r>
+          </w:p>
+        </w:tc>
+        <w:tc>
+          <w:tcPr>
+            <w:tcW w:w="1562" w:type="dxa"/>
             <w:vAlign w:val="center"/>
           </w:tcPr>
           <w:p>
@@ -337,13 +373,18 @@
               <w:cnfStyle w:val="000000100000" w:firstRow="0" w:lastRow="0" w:firstColumn="0" w:lastColumn="0" w:oddVBand="0" w:evenVBand="0" w:oddHBand="1" w:evenHBand="0" w:firstRowFirstColumn="0" w:firstRowLastColumn="0" w:lastRowFirstColumn="0" w:lastRowLastColumn="0"/>
             </w:pPr>
             <w:r>
-              <w:t>(TBC)</w:t>
+              <w:rPr>
+                <w:rFonts w:ascii="Consolas" w:hAnsi="Consolas" w:cs="Consolas"/>
+                <w:color w:val="000000"/>
+                <w:lang w:val="en-HK"/>
+              </w:rPr>
+              <w:t>(Cannot Exit)</w:t>
             </w:r>
           </w:p>
         </w:tc>
         <w:tc>
           <w:tcPr>
-            <w:tcW w:w="1075" w:type="dxa"/>
+            <w:tcW w:w="1072" w:type="dxa"/>
             <w:vAlign w:val="center"/>
           </w:tcPr>
           <w:p>
@@ -352,7 +393,7 @@
               <w:cnfStyle w:val="000000100000" w:firstRow="0" w:lastRow="0" w:firstColumn="0" w:lastColumn="0" w:oddVBand="0" w:evenVBand="0" w:oddHBand="1" w:evenHBand="0" w:firstRowFirstColumn="0" w:firstRowLastColumn="0" w:lastRowFirstColumn="0" w:lastRowLastColumn="0"/>
             </w:pPr>
             <w:r>
-              <w:t>(TBC)</w:t>
+              <w:t>Fail</w:t>
             </w:r>
           </w:p>
         </w:tc>
@@ -361,18 +402,18 @@
         <w:tc>
           <w:tcPr>
             <w:cnfStyle w:val="001000000000" w:firstRow="0" w:lastRow="0" w:firstColumn="1" w:lastColumn="0" w:oddVBand="0" w:evenVBand="0" w:oddHBand="0" w:evenHBand="0" w:firstRowFirstColumn="0" w:firstRowLastColumn="0" w:lastRowFirstColumn="0" w:lastRowLastColumn="0"/>
-            <w:tcW w:w="2425" w:type="dxa"/>
-            <w:vAlign w:val="center"/>
-          </w:tcPr>
-          <w:p>
-            <w:pPr>
-              <w:jc w:val="center"/>
-            </w:pPr>
-          </w:p>
-        </w:tc>
-        <w:tc>
-          <w:tcPr>
-            <w:tcW w:w="2340" w:type="dxa"/>
+            <w:tcW w:w="2343" w:type="dxa"/>
+            <w:vAlign w:val="center"/>
+          </w:tcPr>
+          <w:p>
+            <w:pPr>
+              <w:jc w:val="center"/>
+            </w:pPr>
+          </w:p>
+        </w:tc>
+        <w:tc>
+          <w:tcPr>
+            <w:tcW w:w="2221" w:type="dxa"/>
             <w:vAlign w:val="center"/>
           </w:tcPr>
           <w:p>
@@ -384,7 +425,7 @@
         </w:tc>
         <w:tc>
           <w:tcPr>
-            <w:tcW w:w="1890" w:type="dxa"/>
+            <w:tcW w:w="2152" w:type="dxa"/>
             <w:vAlign w:val="center"/>
           </w:tcPr>
           <w:p>
@@ -396,7 +437,7 @@
         </w:tc>
         <w:tc>
           <w:tcPr>
-            <w:tcW w:w="1620" w:type="dxa"/>
+            <w:tcW w:w="1562" w:type="dxa"/>
             <w:vAlign w:val="center"/>
           </w:tcPr>
           <w:p>
@@ -408,7 +449,7 @@
         </w:tc>
         <w:tc>
           <w:tcPr>
-            <w:tcW w:w="1075" w:type="dxa"/>
+            <w:tcW w:w="1072" w:type="dxa"/>
             <w:vAlign w:val="center"/>
           </w:tcPr>
           <w:p>
@@ -426,18 +467,18 @@
         <w:tc>
           <w:tcPr>
             <w:cnfStyle w:val="001000000000" w:firstRow="0" w:lastRow="0" w:firstColumn="1" w:lastColumn="0" w:oddVBand="0" w:evenVBand="0" w:oddHBand="0" w:evenHBand="0" w:firstRowFirstColumn="0" w:firstRowLastColumn="0" w:lastRowFirstColumn="0" w:lastRowLastColumn="0"/>
-            <w:tcW w:w="2425" w:type="dxa"/>
-            <w:vAlign w:val="center"/>
-          </w:tcPr>
-          <w:p>
-            <w:pPr>
-              <w:jc w:val="center"/>
-            </w:pPr>
-          </w:p>
-        </w:tc>
-        <w:tc>
-          <w:tcPr>
-            <w:tcW w:w="2340" w:type="dxa"/>
+            <w:tcW w:w="2343" w:type="dxa"/>
+            <w:vAlign w:val="center"/>
+          </w:tcPr>
+          <w:p>
+            <w:pPr>
+              <w:jc w:val="center"/>
+            </w:pPr>
+          </w:p>
+        </w:tc>
+        <w:tc>
+          <w:tcPr>
+            <w:tcW w:w="2221" w:type="dxa"/>
             <w:vAlign w:val="center"/>
           </w:tcPr>
           <w:p>
@@ -449,7 +490,7 @@
         </w:tc>
         <w:tc>
           <w:tcPr>
-            <w:tcW w:w="1890" w:type="dxa"/>
+            <w:tcW w:w="2152" w:type="dxa"/>
             <w:vAlign w:val="center"/>
           </w:tcPr>
           <w:p>
@@ -461,7 +502,7 @@
         </w:tc>
         <w:tc>
           <w:tcPr>
-            <w:tcW w:w="1620" w:type="dxa"/>
+            <w:tcW w:w="1562" w:type="dxa"/>
             <w:vAlign w:val="center"/>
           </w:tcPr>
           <w:p>
@@ -473,7 +514,7 @@
         </w:tc>
         <w:tc>
           <w:tcPr>
-            <w:tcW w:w="1075" w:type="dxa"/>
+            <w:tcW w:w="1072" w:type="dxa"/>
             <w:vAlign w:val="center"/>
           </w:tcPr>
           <w:p>
@@ -488,18 +529,18 @@
         <w:tc>
           <w:tcPr>
             <w:cnfStyle w:val="001000000000" w:firstRow="0" w:lastRow="0" w:firstColumn="1" w:lastColumn="0" w:oddVBand="0" w:evenVBand="0" w:oddHBand="0" w:evenHBand="0" w:firstRowFirstColumn="0" w:firstRowLastColumn="0" w:lastRowFirstColumn="0" w:lastRowLastColumn="0"/>
-            <w:tcW w:w="2425" w:type="dxa"/>
-            <w:vAlign w:val="center"/>
-          </w:tcPr>
-          <w:p>
-            <w:pPr>
-              <w:jc w:val="center"/>
-            </w:pPr>
-          </w:p>
-        </w:tc>
-        <w:tc>
-          <w:tcPr>
-            <w:tcW w:w="2340" w:type="dxa"/>
+            <w:tcW w:w="2343" w:type="dxa"/>
+            <w:vAlign w:val="center"/>
+          </w:tcPr>
+          <w:p>
+            <w:pPr>
+              <w:jc w:val="center"/>
+            </w:pPr>
+          </w:p>
+        </w:tc>
+        <w:tc>
+          <w:tcPr>
+            <w:tcW w:w="2221" w:type="dxa"/>
             <w:vAlign w:val="center"/>
           </w:tcPr>
           <w:p>
@@ -511,7 +552,7 @@
         </w:tc>
         <w:tc>
           <w:tcPr>
-            <w:tcW w:w="1890" w:type="dxa"/>
+            <w:tcW w:w="2152" w:type="dxa"/>
             <w:vAlign w:val="center"/>
           </w:tcPr>
           <w:p>
@@ -523,7 +564,7 @@
         </w:tc>
         <w:tc>
           <w:tcPr>
-            <w:tcW w:w="1620" w:type="dxa"/>
+            <w:tcW w:w="1562" w:type="dxa"/>
             <w:vAlign w:val="center"/>
           </w:tcPr>
           <w:p>
@@ -535,7 +576,7 @@
         </w:tc>
         <w:tc>
           <w:tcPr>
-            <w:tcW w:w="1075" w:type="dxa"/>
+            <w:tcW w:w="1072" w:type="dxa"/>
             <w:vAlign w:val="center"/>
           </w:tcPr>
           <w:p>
@@ -553,18 +594,18 @@
         <w:tc>
           <w:tcPr>
             <w:cnfStyle w:val="001000000000" w:firstRow="0" w:lastRow="0" w:firstColumn="1" w:lastColumn="0" w:oddVBand="0" w:evenVBand="0" w:oddHBand="0" w:evenHBand="0" w:firstRowFirstColumn="0" w:firstRowLastColumn="0" w:lastRowFirstColumn="0" w:lastRowLastColumn="0"/>
-            <w:tcW w:w="2425" w:type="dxa"/>
-            <w:vAlign w:val="center"/>
-          </w:tcPr>
-          <w:p>
-            <w:pPr>
-              <w:jc w:val="center"/>
-            </w:pPr>
-          </w:p>
-        </w:tc>
-        <w:tc>
-          <w:tcPr>
-            <w:tcW w:w="2340" w:type="dxa"/>
+            <w:tcW w:w="2343" w:type="dxa"/>
+            <w:vAlign w:val="center"/>
+          </w:tcPr>
+          <w:p>
+            <w:pPr>
+              <w:jc w:val="center"/>
+            </w:pPr>
+          </w:p>
+        </w:tc>
+        <w:tc>
+          <w:tcPr>
+            <w:tcW w:w="2221" w:type="dxa"/>
             <w:vAlign w:val="center"/>
           </w:tcPr>
           <w:p>
@@ -576,7 +617,7 @@
         </w:tc>
         <w:tc>
           <w:tcPr>
-            <w:tcW w:w="1890" w:type="dxa"/>
+            <w:tcW w:w="2152" w:type="dxa"/>
             <w:vAlign w:val="center"/>
           </w:tcPr>
           <w:p>
@@ -588,7 +629,7 @@
         </w:tc>
         <w:tc>
           <w:tcPr>
-            <w:tcW w:w="1620" w:type="dxa"/>
+            <w:tcW w:w="1562" w:type="dxa"/>
             <w:vAlign w:val="center"/>
           </w:tcPr>
           <w:p>
@@ -600,7 +641,7 @@
         </w:tc>
         <w:tc>
           <w:tcPr>
-            <w:tcW w:w="1075" w:type="dxa"/>
+            <w:tcW w:w="1072" w:type="dxa"/>
             <w:vAlign w:val="center"/>
           </w:tcPr>
           <w:p>
@@ -615,18 +656,18 @@
         <w:tc>
           <w:tcPr>
             <w:cnfStyle w:val="001000000000" w:firstRow="0" w:lastRow="0" w:firstColumn="1" w:lastColumn="0" w:oddVBand="0" w:evenVBand="0" w:oddHBand="0" w:evenHBand="0" w:firstRowFirstColumn="0" w:firstRowLastColumn="0" w:lastRowFirstColumn="0" w:lastRowLastColumn="0"/>
-            <w:tcW w:w="2425" w:type="dxa"/>
-            <w:vAlign w:val="center"/>
-          </w:tcPr>
-          <w:p>
-            <w:pPr>
-              <w:jc w:val="center"/>
-            </w:pPr>
-          </w:p>
-        </w:tc>
-        <w:tc>
-          <w:tcPr>
-            <w:tcW w:w="2340" w:type="dxa"/>
+            <w:tcW w:w="2343" w:type="dxa"/>
+            <w:vAlign w:val="center"/>
+          </w:tcPr>
+          <w:p>
+            <w:pPr>
+              <w:jc w:val="center"/>
+            </w:pPr>
+          </w:p>
+        </w:tc>
+        <w:tc>
+          <w:tcPr>
+            <w:tcW w:w="2221" w:type="dxa"/>
             <w:vAlign w:val="center"/>
           </w:tcPr>
           <w:p>
@@ -638,7 +679,7 @@
         </w:tc>
         <w:tc>
           <w:tcPr>
-            <w:tcW w:w="1890" w:type="dxa"/>
+            <w:tcW w:w="2152" w:type="dxa"/>
             <w:vAlign w:val="center"/>
           </w:tcPr>
           <w:p>
@@ -650,7 +691,7 @@
         </w:tc>
         <w:tc>
           <w:tcPr>
-            <w:tcW w:w="1620" w:type="dxa"/>
+            <w:tcW w:w="1562" w:type="dxa"/>
             <w:vAlign w:val="center"/>
           </w:tcPr>
           <w:p>
@@ -662,7 +703,7 @@
         </w:tc>
         <w:tc>
           <w:tcPr>
-            <w:tcW w:w="1075" w:type="dxa"/>
+            <w:tcW w:w="1072" w:type="dxa"/>
             <w:vAlign w:val="center"/>
           </w:tcPr>
           <w:p>
@@ -680,18 +721,18 @@
         <w:tc>
           <w:tcPr>
             <w:cnfStyle w:val="001000000000" w:firstRow="0" w:lastRow="0" w:firstColumn="1" w:lastColumn="0" w:oddVBand="0" w:evenVBand="0" w:oddHBand="0" w:evenHBand="0" w:firstRowFirstColumn="0" w:firstRowLastColumn="0" w:lastRowFirstColumn="0" w:lastRowLastColumn="0"/>
-            <w:tcW w:w="2425" w:type="dxa"/>
-            <w:vAlign w:val="center"/>
-          </w:tcPr>
-          <w:p>
-            <w:pPr>
-              <w:jc w:val="center"/>
-            </w:pPr>
-          </w:p>
-        </w:tc>
-        <w:tc>
-          <w:tcPr>
-            <w:tcW w:w="2340" w:type="dxa"/>
+            <w:tcW w:w="2343" w:type="dxa"/>
+            <w:vAlign w:val="center"/>
+          </w:tcPr>
+          <w:p>
+            <w:pPr>
+              <w:jc w:val="center"/>
+            </w:pPr>
+          </w:p>
+        </w:tc>
+        <w:tc>
+          <w:tcPr>
+            <w:tcW w:w="2221" w:type="dxa"/>
             <w:vAlign w:val="center"/>
           </w:tcPr>
           <w:p>
@@ -703,7 +744,7 @@
         </w:tc>
         <w:tc>
           <w:tcPr>
-            <w:tcW w:w="1890" w:type="dxa"/>
+            <w:tcW w:w="2152" w:type="dxa"/>
             <w:vAlign w:val="center"/>
           </w:tcPr>
           <w:p>
@@ -715,7 +756,7 @@
         </w:tc>
         <w:tc>
           <w:tcPr>
-            <w:tcW w:w="1620" w:type="dxa"/>
+            <w:tcW w:w="1562" w:type="dxa"/>
             <w:vAlign w:val="center"/>
           </w:tcPr>
           <w:p>
@@ -727,7 +768,7 @@
         </w:tc>
         <w:tc>
           <w:tcPr>
-            <w:tcW w:w="1075" w:type="dxa"/>
+            <w:tcW w:w="1072" w:type="dxa"/>
             <w:vAlign w:val="center"/>
           </w:tcPr>
           <w:p>
@@ -750,19 +791,6 @@
       </w:r>
       <w:r>
         <w:t>:</w:t>
-      </w:r>
-    </w:p>
-    <w:p>
-      <w:pPr>
-        <w:rPr>
-          <w:color w:val="808080" w:themeColor="background1" w:themeShade="80"/>
-        </w:rPr>
-      </w:pPr>
-      <w:r>
-        <w:rPr>
-          <w:color w:val="808080" w:themeColor="background1" w:themeShade="80"/>
-        </w:rPr>
-        <w:t>(no bugs found in current stage)</w:t>
       </w:r>
     </w:p>
     <w:sectPr>

</xml_diff>